<commit_message>
I need to finish wijener, understand the matrix and the output of the playfair is not correct
</commit_message>
<xml_diff>
--- a/Лабораторная работа 1. Шифрование шифрами однозначной замены/Отчёты/Отчёт 1.1 АТБАШ, Цезарь, Полибий.docx
+++ b/Лабораторная работа 1. Шифрование шифрами однозначной замены/Отчёты/Отчёт 1.1 АТБАШ, Цезарь, Полибий.docx
@@ -1021,7 +1021,7 @@
                     </pic:cNvPicPr>
                   </pic:nvPicPr>
                   <pic:blipFill>
-                    <a:blip r:embed="rId5" cstate="print">
+                    <a:blip r:embed="rId6" cstate="print">
                       <a:extLst>
                         <a:ext uri="{28A0092B-C50C-407E-A947-70E740481C1C}">
                           <a14:useLocalDpi xmlns:a14="http://schemas.microsoft.com/office/drawing/2010/main" val="0"/>
@@ -39605,54 +39605,30 @@
           <w:noProof/>
           <w:lang w:eastAsia="ru-RU"/>
         </w:rPr>
-        <w:drawing>
-          <wp:inline distT="0" distB="0" distL="0" distR="0" wp14:anchorId="35BB97DA" wp14:editId="0EE9242B">
-            <wp:extent cx="5932805" cy="3277235"/>
-            <wp:effectExtent l="0" t="0" r="0" b="0"/>
-            <wp:docPr id="2" name="Рисунок 2"/>
-            <wp:cNvGraphicFramePr>
-              <a:graphicFrameLocks xmlns:a="http://schemas.openxmlformats.org/drawingml/2006/main" noChangeAspect="1"/>
-            </wp:cNvGraphicFramePr>
-            <a:graphic xmlns:a="http://schemas.openxmlformats.org/drawingml/2006/main">
-              <a:graphicData uri="http://schemas.openxmlformats.org/drawingml/2006/picture">
-                <pic:pic xmlns:pic="http://schemas.openxmlformats.org/drawingml/2006/picture">
-                  <pic:nvPicPr>
-                    <pic:cNvPr id="0" name="Picture 2"/>
-                    <pic:cNvPicPr>
-                      <a:picLocks noChangeAspect="1" noChangeArrowheads="1"/>
-                    </pic:cNvPicPr>
-                  </pic:nvPicPr>
-                  <pic:blipFill>
-                    <a:blip r:embed="rId6" cstate="print">
-                      <a:extLst>
-                        <a:ext uri="{28A0092B-C50C-407E-A947-70E740481C1C}">
-                          <a14:useLocalDpi xmlns:a14="http://schemas.microsoft.com/office/drawing/2010/main" val="0"/>
-                        </a:ext>
-                      </a:extLst>
-                    </a:blip>
-                    <a:srcRect/>
-                    <a:stretch>
-                      <a:fillRect/>
-                    </a:stretch>
-                  </pic:blipFill>
-                  <pic:spPr bwMode="auto">
-                    <a:xfrm>
-                      <a:off x="0" y="0"/>
-                      <a:ext cx="5932805" cy="3277235"/>
-                    </a:xfrm>
-                    <a:prstGeom prst="rect">
-                      <a:avLst/>
-                    </a:prstGeom>
-                    <a:noFill/>
-                    <a:ln>
-                      <a:noFill/>
-                    </a:ln>
-                  </pic:spPr>
-                </pic:pic>
-              </a:graphicData>
-            </a:graphic>
-          </wp:inline>
-        </w:drawing>
+        <w:pict w14:anchorId="2B1D1C00">
+          <v:shapetype id="_x0000_t75" coordsize="21600,21600" o:spt="75" o:preferrelative="t" path="m@4@5l@4@11@9@11@9@5xe" filled="f" stroked="f">
+            <v:stroke joinstyle="miter"/>
+            <v:formulas>
+              <v:f eqn="if lineDrawn pixelLineWidth 0"/>
+              <v:f eqn="sum @0 1 0"/>
+              <v:f eqn="sum 0 0 @1"/>
+              <v:f eqn="prod @2 1 2"/>
+              <v:f eqn="prod @3 21600 pixelWidth"/>
+              <v:f eqn="prod @3 21600 pixelHeight"/>
+              <v:f eqn="sum @0 0 1"/>
+              <v:f eqn="prod @6 1 2"/>
+              <v:f eqn="prod @7 21600 pixelWidth"/>
+              <v:f eqn="sum @8 21600 0"/>
+              <v:f eqn="prod @7 21600 pixelHeight"/>
+              <v:f eqn="sum @10 21600 0"/>
+            </v:formulas>
+            <v:path o:extrusionok="f" gradientshapeok="t" o:connecttype="rect"/>
+            <o:lock v:ext="edit" aspectratio="t"/>
+          </v:shapetype>
+          <v:shape id="_x0000_i1028" type="#_x0000_t75" style="width:416.7pt;height:432.75pt">
+            <v:imagedata r:id="rId7" o:title="atbash"/>
+          </v:shape>
+        </w:pict>
       </w:r>
     </w:p>
     <w:p>
@@ -39784,28 +39760,30 @@
           <w:color w:val="A9B1D6"/>
           <w:sz w:val="21"/>
           <w:szCs w:val="21"/>
-          <w:lang w:eastAsia="ru-RU"/>
+          <w:lang w:val="en-US" w:eastAsia="ru-RU"/>
         </w:rPr>
       </w:pPr>
       <w:proofErr w:type="spellStart"/>
+      <w:proofErr w:type="gramStart"/>
       <w:r>
         <w:rPr>
           <w:rFonts w:ascii="Consolas" w:eastAsia="Times New Roman" w:hAnsi="Consolas" w:cs="Times New Roman"/>
           <w:color w:val="BB9AF7"/>
           <w:sz w:val="21"/>
           <w:szCs w:val="21"/>
-          <w:lang w:eastAsia="ru-RU"/>
+          <w:lang w:val="en-US" w:eastAsia="ru-RU"/>
         </w:rPr>
         <w:t>def</w:t>
       </w:r>
       <w:proofErr w:type="spellEnd"/>
-      <w:r>
-        <w:rPr>
-          <w:rFonts w:ascii="Consolas" w:eastAsia="Times New Roman" w:hAnsi="Consolas" w:cs="Times New Roman"/>
-          <w:color w:val="A9B1D6"/>
-          <w:sz w:val="21"/>
-          <w:szCs w:val="21"/>
-          <w:lang w:eastAsia="ru-RU"/>
+      <w:proofErr w:type="gramEnd"/>
+      <w:r>
+        <w:rPr>
+          <w:rFonts w:ascii="Consolas" w:eastAsia="Times New Roman" w:hAnsi="Consolas" w:cs="Times New Roman"/>
+          <w:color w:val="A9B1D6"/>
+          <w:sz w:val="21"/>
+          <w:szCs w:val="21"/>
+          <w:lang w:val="en-US" w:eastAsia="ru-RU"/>
         </w:rPr>
         <w:t xml:space="preserve"> </w:t>
       </w:r>
@@ -39816,20 +39794,9 @@
           <w:color w:val="7AA2F7"/>
           <w:sz w:val="21"/>
           <w:szCs w:val="21"/>
-          <w:lang w:eastAsia="ru-RU"/>
-        </w:rPr>
-        <w:t>atbash_</w:t>
-      </w:r>
-      <w:proofErr w:type="gramStart"/>
-      <w:r>
-        <w:rPr>
-          <w:rFonts w:ascii="Consolas" w:eastAsia="Times New Roman" w:hAnsi="Consolas" w:cs="Times New Roman"/>
-          <w:color w:val="7AA2F7"/>
-          <w:sz w:val="21"/>
-          <w:szCs w:val="21"/>
-          <w:lang w:eastAsia="ru-RU"/>
-        </w:rPr>
-        <w:t>encrypt</w:t>
+          <w:lang w:val="en-US" w:eastAsia="ru-RU"/>
+        </w:rPr>
+        <w:t>atbash_encrypt</w:t>
       </w:r>
       <w:proofErr w:type="spellEnd"/>
       <w:r>
@@ -39838,19 +39805,18 @@
           <w:color w:val="9ABDF5"/>
           <w:sz w:val="21"/>
           <w:szCs w:val="21"/>
-          <w:lang w:eastAsia="ru-RU"/>
+          <w:lang w:val="en-US" w:eastAsia="ru-RU"/>
         </w:rPr>
         <w:t>(</w:t>
       </w:r>
       <w:proofErr w:type="spellStart"/>
-      <w:proofErr w:type="gramEnd"/>
       <w:r>
         <w:rPr>
           <w:rFonts w:ascii="Consolas" w:eastAsia="Times New Roman" w:hAnsi="Consolas" w:cs="Times New Roman"/>
           <w:color w:val="E0AF68"/>
           <w:sz w:val="21"/>
           <w:szCs w:val="21"/>
-          <w:lang w:eastAsia="ru-RU"/>
+          <w:lang w:val="en-US" w:eastAsia="ru-RU"/>
         </w:rPr>
         <w:t>open_text</w:t>
       </w:r>
@@ -39861,7 +39827,7 @@
           <w:color w:val="89DDFF"/>
           <w:sz w:val="21"/>
           <w:szCs w:val="21"/>
-          <w:lang w:eastAsia="ru-RU"/>
+          <w:lang w:val="en-US" w:eastAsia="ru-RU"/>
         </w:rPr>
         <w:t>,</w:t>
       </w:r>
@@ -39871,29 +39837,27 @@
           <w:color w:val="A9B1D6"/>
           <w:sz w:val="21"/>
           <w:szCs w:val="21"/>
-          <w:lang w:eastAsia="ru-RU"/>
-        </w:rPr>
-        <w:t xml:space="preserve"> </w:t>
-      </w:r>
-      <w:proofErr w:type="spellStart"/>
+          <w:lang w:val="en-US" w:eastAsia="ru-RU"/>
+        </w:rPr>
+        <w:t xml:space="preserve"> </w:t>
+      </w:r>
       <w:r>
         <w:rPr>
           <w:rFonts w:ascii="Consolas" w:eastAsia="Times New Roman" w:hAnsi="Consolas" w:cs="Times New Roman"/>
           <w:color w:val="E0AF68"/>
           <w:sz w:val="21"/>
           <w:szCs w:val="21"/>
-          <w:lang w:eastAsia="ru-RU"/>
+          <w:lang w:val="en-US" w:eastAsia="ru-RU"/>
         </w:rPr>
         <w:t>alphabet</w:t>
       </w:r>
-      <w:proofErr w:type="spellEnd"/>
       <w:r>
         <w:rPr>
           <w:rFonts w:ascii="Consolas" w:eastAsia="Times New Roman" w:hAnsi="Consolas" w:cs="Times New Roman"/>
           <w:color w:val="9ABDF5"/>
           <w:sz w:val="21"/>
           <w:szCs w:val="21"/>
-          <w:lang w:eastAsia="ru-RU"/>
+          <w:lang w:val="en-US" w:eastAsia="ru-RU"/>
         </w:rPr>
         <w:t>):</w:t>
       </w:r>
@@ -39916,7 +39880,7 @@
           <w:color w:val="A9B1D6"/>
           <w:sz w:val="21"/>
           <w:szCs w:val="21"/>
-          <w:lang w:eastAsia="ru-RU"/>
+          <w:lang w:val="en-US" w:eastAsia="ru-RU"/>
         </w:rPr>
         <w:t xml:space="preserve">    </w:t>
       </w:r>
@@ -43105,7 +43069,7 @@
                     <pic:cNvPicPr/>
                   </pic:nvPicPr>
                   <pic:blipFill>
-                    <a:blip r:embed="rId7"/>
+                    <a:blip r:embed="rId8"/>
                     <a:stretch>
                       <a:fillRect/>
                     </a:stretch>
@@ -43155,7 +43119,7 @@
                     <pic:cNvPicPr/>
                   </pic:nvPicPr>
                   <pic:blipFill>
-                    <a:blip r:embed="rId8"/>
+                    <a:blip r:embed="rId9"/>
                     <a:stretch>
                       <a:fillRect/>
                     </a:stretch>
@@ -43381,92 +43345,6 @@
             <wp:extent cx="5939790" cy="4585970"/>
             <wp:effectExtent l="0" t="0" r="3810" b="5080"/>
             <wp:docPr id="4" name="Рисунок 4"/>
-            <wp:cNvGraphicFramePr>
-              <a:graphicFrameLocks xmlns:a="http://schemas.openxmlformats.org/drawingml/2006/main" noChangeAspect="1"/>
-            </wp:cNvGraphicFramePr>
-            <a:graphic xmlns:a="http://schemas.openxmlformats.org/drawingml/2006/main">
-              <a:graphicData uri="http://schemas.openxmlformats.org/drawingml/2006/picture">
-                <pic:pic xmlns:pic="http://schemas.openxmlformats.org/drawingml/2006/picture">
-                  <pic:nvPicPr>
-                    <pic:cNvPr id="1" name=""/>
-                    <pic:cNvPicPr/>
-                  </pic:nvPicPr>
-                  <pic:blipFill>
-                    <a:blip r:embed="rId9"/>
-                    <a:stretch>
-                      <a:fillRect/>
-                    </a:stretch>
-                  </pic:blipFill>
-                  <pic:spPr>
-                    <a:xfrm>
-                      <a:off x="0" y="0"/>
-                      <a:ext cx="5939790" cy="4585970"/>
-                    </a:xfrm>
-                    <a:prstGeom prst="rect">
-                      <a:avLst/>
-                    </a:prstGeom>
-                  </pic:spPr>
-                </pic:pic>
-              </a:graphicData>
-            </a:graphic>
-          </wp:inline>
-        </w:drawing>
-      </w:r>
-    </w:p>
-    <w:p>
-      <w:pPr>
-        <w:rPr>
-          <w:rFonts w:ascii="Mongolian Baiti" w:hAnsi="Mongolian Baiti" w:cs="Mongolian Baiti"/>
-          <w:b/>
-          <w:bCs/>
-          <w:sz w:val="28"/>
-          <w:szCs w:val="28"/>
-        </w:rPr>
-      </w:pPr>
-    </w:p>
-    <w:p>
-      <w:pPr>
-        <w:rPr>
-          <w:rFonts w:cs="Mongolian Baiti"/>
-          <w:b/>
-          <w:bCs/>
-          <w:sz w:val="28"/>
-          <w:szCs w:val="28"/>
-        </w:rPr>
-      </w:pPr>
-      <w:proofErr w:type="spellStart"/>
-      <w:r>
-        <w:rPr>
-          <w:rFonts w:ascii="Cambria" w:hAnsi="Cambria" w:cs="Cambria"/>
-          <w:b/>
-          <w:bCs/>
-          <w:sz w:val="28"/>
-          <w:szCs w:val="28"/>
-        </w:rPr>
-        <w:t>Расшифрование</w:t>
-      </w:r>
-      <w:proofErr w:type="spellEnd"/>
-    </w:p>
-    <w:p>
-      <w:pPr>
-        <w:rPr>
-          <w:rFonts w:cs="Mongolian Baiti"/>
-          <w:color w:val="000000" w:themeColor="text1"/>
-          <w:sz w:val="28"/>
-          <w:szCs w:val="28"/>
-        </w:rPr>
-      </w:pPr>
-      <w:r>
-        <w:rPr>
-          <w:noProof/>
-          <w:lang w:eastAsia="ru-RU"/>
-        </w:rPr>
-        <w:lastRenderedPageBreak/>
-        <w:drawing>
-          <wp:inline distT="0" distB="0" distL="0" distR="0" wp14:anchorId="664EE236" wp14:editId="22E701B8">
-            <wp:extent cx="5939790" cy="4599940"/>
-            <wp:effectExtent l="0" t="0" r="3810" b="0"/>
-            <wp:docPr id="5" name="Рисунок 5"/>
             <wp:cNvGraphicFramePr>
               <a:graphicFrameLocks xmlns:a="http://schemas.openxmlformats.org/drawingml/2006/main" noChangeAspect="1"/>
             </wp:cNvGraphicFramePr>
@@ -43486,6 +43364,92 @@
                   <pic:spPr>
                     <a:xfrm>
                       <a:off x="0" y="0"/>
+                      <a:ext cx="5939790" cy="4585970"/>
+                    </a:xfrm>
+                    <a:prstGeom prst="rect">
+                      <a:avLst/>
+                    </a:prstGeom>
+                  </pic:spPr>
+                </pic:pic>
+              </a:graphicData>
+            </a:graphic>
+          </wp:inline>
+        </w:drawing>
+      </w:r>
+    </w:p>
+    <w:p>
+      <w:pPr>
+        <w:rPr>
+          <w:rFonts w:ascii="Mongolian Baiti" w:hAnsi="Mongolian Baiti" w:cs="Mongolian Baiti"/>
+          <w:b/>
+          <w:bCs/>
+          <w:sz w:val="28"/>
+          <w:szCs w:val="28"/>
+        </w:rPr>
+      </w:pPr>
+    </w:p>
+    <w:p>
+      <w:pPr>
+        <w:rPr>
+          <w:rFonts w:cs="Mongolian Baiti"/>
+          <w:b/>
+          <w:bCs/>
+          <w:sz w:val="28"/>
+          <w:szCs w:val="28"/>
+        </w:rPr>
+      </w:pPr>
+      <w:proofErr w:type="spellStart"/>
+      <w:r>
+        <w:rPr>
+          <w:rFonts w:ascii="Cambria" w:hAnsi="Cambria" w:cs="Cambria"/>
+          <w:b/>
+          <w:bCs/>
+          <w:sz w:val="28"/>
+          <w:szCs w:val="28"/>
+        </w:rPr>
+        <w:t>Расшифрование</w:t>
+      </w:r>
+      <w:proofErr w:type="spellEnd"/>
+    </w:p>
+    <w:p>
+      <w:pPr>
+        <w:rPr>
+          <w:rFonts w:cs="Mongolian Baiti"/>
+          <w:color w:val="000000" w:themeColor="text1"/>
+          <w:sz w:val="28"/>
+          <w:szCs w:val="28"/>
+        </w:rPr>
+      </w:pPr>
+      <w:r>
+        <w:rPr>
+          <w:noProof/>
+          <w:lang w:eastAsia="ru-RU"/>
+        </w:rPr>
+        <w:lastRenderedPageBreak/>
+        <w:drawing>
+          <wp:inline distT="0" distB="0" distL="0" distR="0" wp14:anchorId="664EE236" wp14:editId="22E701B8">
+            <wp:extent cx="5939790" cy="4599940"/>
+            <wp:effectExtent l="0" t="0" r="3810" b="0"/>
+            <wp:docPr id="5" name="Рисунок 5"/>
+            <wp:cNvGraphicFramePr>
+              <a:graphicFrameLocks xmlns:a="http://schemas.openxmlformats.org/drawingml/2006/main" noChangeAspect="1"/>
+            </wp:cNvGraphicFramePr>
+            <a:graphic xmlns:a="http://schemas.openxmlformats.org/drawingml/2006/main">
+              <a:graphicData uri="http://schemas.openxmlformats.org/drawingml/2006/picture">
+                <pic:pic xmlns:pic="http://schemas.openxmlformats.org/drawingml/2006/picture">
+                  <pic:nvPicPr>
+                    <pic:cNvPr id="1" name=""/>
+                    <pic:cNvPicPr/>
+                  </pic:nvPicPr>
+                  <pic:blipFill>
+                    <a:blip r:embed="rId11"/>
+                    <a:stretch>
+                      <a:fillRect/>
+                    </a:stretch>
+                  </pic:blipFill>
+                  <pic:spPr>
+                    <a:xfrm>
+                      <a:off x="0" y="0"/>
                       <a:ext cx="5939790" cy="4599940"/>
                     </a:xfrm>
                     <a:prstGeom prst="rect">
@@ -44513,6 +44477,7 @@
     </w:p>
     <w:p>
       <w:pPr>
+        <w:jc w:val="center"/>
         <w:rPr>
           <w:rFonts w:ascii="Mongolian Baiti" w:hAnsi="Mongolian Baiti" w:cs="Mongolian Baiti"/>
           <w:b/>
@@ -44528,81 +44493,17 @@
           <w:noProof/>
           <w:lang w:eastAsia="ru-RU"/>
         </w:rPr>
-        <w:drawing>
-          <wp:inline distT="0" distB="0" distL="0" distR="0" wp14:anchorId="2674E716" wp14:editId="354BB8FA">
-            <wp:extent cx="5934710" cy="2225675"/>
-            <wp:effectExtent l="0" t="0" r="8890" b="3175"/>
-            <wp:docPr id="28" name="Рисунок 28"/>
-            <wp:cNvGraphicFramePr>
-              <a:graphicFrameLocks xmlns:a="http://schemas.openxmlformats.org/drawingml/2006/main" noChangeAspect="1"/>
-            </wp:cNvGraphicFramePr>
-            <a:graphic xmlns:a="http://schemas.openxmlformats.org/drawingml/2006/main">
-              <a:graphicData uri="http://schemas.openxmlformats.org/drawingml/2006/picture">
-                <pic:pic xmlns:pic="http://schemas.openxmlformats.org/drawingml/2006/picture">
-                  <pic:nvPicPr>
-                    <pic:cNvPr id="0" name="Picture 7"/>
-                    <pic:cNvPicPr>
-                      <a:picLocks noChangeAspect="1" noChangeArrowheads="1"/>
-                    </pic:cNvPicPr>
-                  </pic:nvPicPr>
-                  <pic:blipFill>
-                    <a:blip r:embed="rId11" cstate="print">
-                      <a:extLst>
-                        <a:ext uri="{28A0092B-C50C-407E-A947-70E740481C1C}">
-                          <a14:useLocalDpi xmlns:a14="http://schemas.microsoft.com/office/drawing/2010/main" val="0"/>
-                        </a:ext>
-                      </a:extLst>
-                    </a:blip>
-                    <a:srcRect/>
-                    <a:stretch>
-                      <a:fillRect/>
-                    </a:stretch>
-                  </pic:blipFill>
-                  <pic:spPr bwMode="auto">
-                    <a:xfrm>
-                      <a:off x="0" y="0"/>
-                      <a:ext cx="5934710" cy="2225675"/>
-                    </a:xfrm>
-                    <a:prstGeom prst="rect">
-                      <a:avLst/>
-                    </a:prstGeom>
-                    <a:noFill/>
-                    <a:ln>
-                      <a:noFill/>
-                    </a:ln>
-                  </pic:spPr>
-                </pic:pic>
-              </a:graphicData>
-            </a:graphic>
-          </wp:inline>
-        </w:drawing>
+        <w:pict w14:anchorId="6030D38E">
+          <v:shape id="_x0000_i1029" type="#_x0000_t75" style="width:377.6pt;height:571.4pt">
+            <v:imagedata r:id="rId12" o:title="cesar"/>
+          </v:shape>
+        </w:pict>
       </w:r>
     </w:p>
     <w:p>
       <w:pPr>
         <w:rPr>
-          <w:rFonts w:ascii="Mongolian Baiti" w:hAnsi="Mongolian Baiti" w:cs="Mongolian Baiti"/>
-          <w:b/>
-          <w:bCs/>
-          <w:sz w:val="28"/>
-          <w:szCs w:val="28"/>
-        </w:rPr>
-      </w:pPr>
-      <w:r>
-        <w:rPr>
-          <w:rFonts w:ascii="Mongolian Baiti" w:hAnsi="Mongolian Baiti" w:cs="Mongolian Baiti"/>
-          <w:b/>
-          <w:bCs/>
-          <w:sz w:val="28"/>
-          <w:szCs w:val="28"/>
-        </w:rPr>
-        <w:br w:type="page"/>
-      </w:r>
-    </w:p>
-    <w:p>
-      <w:pPr>
-        <w:rPr>
-          <w:rFonts w:ascii="Mongolian Baiti" w:hAnsi="Mongolian Baiti" w:cs="Mongolian Baiti"/>
+          <w:rFonts w:cs="Mongolian Baiti"/>
           <w:b/>
           <w:bCs/>
           <w:sz w:val="28"/>
@@ -49390,7 +49291,7 @@
                     <pic:cNvPicPr/>
                   </pic:nvPicPr>
                   <pic:blipFill>
-                    <a:blip r:embed="rId12"/>
+                    <a:blip r:embed="rId13"/>
                     <a:stretch>
                       <a:fillRect/>
                     </a:stretch>
@@ -49440,7 +49341,7 @@
                     <pic:cNvPicPr/>
                   </pic:nvPicPr>
                   <pic:blipFill>
-                    <a:blip r:embed="rId13"/>
+                    <a:blip r:embed="rId14"/>
                     <a:stretch>
                       <a:fillRect/>
                     </a:stretch>
@@ -49654,102 +49555,6 @@
             <wp:extent cx="5939790" cy="4573905"/>
             <wp:effectExtent l="0" t="0" r="3810" b="0"/>
             <wp:docPr id="18" name="Рисунок 18"/>
-            <wp:cNvGraphicFramePr>
-              <a:graphicFrameLocks xmlns:a="http://schemas.openxmlformats.org/drawingml/2006/main" noChangeAspect="1"/>
-            </wp:cNvGraphicFramePr>
-            <a:graphic xmlns:a="http://schemas.openxmlformats.org/drawingml/2006/main">
-              <a:graphicData uri="http://schemas.openxmlformats.org/drawingml/2006/picture">
-                <pic:pic xmlns:pic="http://schemas.openxmlformats.org/drawingml/2006/picture">
-                  <pic:nvPicPr>
-                    <pic:cNvPr id="1" name=""/>
-                    <pic:cNvPicPr/>
-                  </pic:nvPicPr>
-                  <pic:blipFill>
-                    <a:blip r:embed="rId14"/>
-                    <a:stretch>
-                      <a:fillRect/>
-                    </a:stretch>
-                  </pic:blipFill>
-                  <pic:spPr>
-                    <a:xfrm>
-                      <a:off x="0" y="0"/>
-                      <a:ext cx="5939790" cy="4573905"/>
-                    </a:xfrm>
-                    <a:prstGeom prst="rect">
-                      <a:avLst/>
-                    </a:prstGeom>
-                  </pic:spPr>
-                </pic:pic>
-              </a:graphicData>
-            </a:graphic>
-          </wp:inline>
-        </w:drawing>
-      </w:r>
-    </w:p>
-    <w:p>
-      <w:pPr>
-        <w:rPr>
-          <w:rFonts w:ascii="Cambria" w:hAnsi="Cambria" w:cs="Cambria"/>
-          <w:b/>
-          <w:bCs/>
-          <w:sz w:val="28"/>
-          <w:szCs w:val="28"/>
-        </w:rPr>
-      </w:pPr>
-      <w:r>
-        <w:rPr>
-          <w:rFonts w:ascii="Cambria" w:hAnsi="Cambria" w:cs="Cambria"/>
-          <w:b/>
-          <w:bCs/>
-          <w:sz w:val="28"/>
-          <w:szCs w:val="28"/>
-        </w:rPr>
-        <w:br w:type="page"/>
-      </w:r>
-    </w:p>
-    <w:p>
-      <w:pPr>
-        <w:rPr>
-          <w:rFonts w:ascii="Cambria" w:hAnsi="Cambria" w:cs="Cambria"/>
-          <w:b/>
-          <w:bCs/>
-          <w:sz w:val="28"/>
-          <w:szCs w:val="28"/>
-        </w:rPr>
-      </w:pPr>
-      <w:proofErr w:type="spellStart"/>
-      <w:r>
-        <w:rPr>
-          <w:rFonts w:ascii="Cambria" w:hAnsi="Cambria" w:cs="Cambria"/>
-          <w:b/>
-          <w:bCs/>
-          <w:sz w:val="28"/>
-          <w:szCs w:val="28"/>
-        </w:rPr>
-        <w:lastRenderedPageBreak/>
-        <w:t>Расшифрование</w:t>
-      </w:r>
-      <w:proofErr w:type="spellEnd"/>
-    </w:p>
-    <w:p>
-      <w:pPr>
-        <w:rPr>
-          <w:rFonts w:eastAsia="Montserrat" w:cs="Mongolian Baiti"/>
-          <w:b/>
-          <w:sz w:val="26"/>
-          <w:szCs w:val="26"/>
-        </w:rPr>
-      </w:pPr>
-      <w:r>
-        <w:rPr>
-          <w:noProof/>
-          <w:lang w:eastAsia="ru-RU"/>
-        </w:rPr>
-        <w:drawing>
-          <wp:inline distT="0" distB="0" distL="0" distR="0" wp14:anchorId="52DADDAE" wp14:editId="6A1AD65A">
-            <wp:extent cx="5939790" cy="4592955"/>
-            <wp:effectExtent l="0" t="0" r="3810" b="0"/>
-            <wp:docPr id="19" name="Рисунок 19"/>
             <wp:cNvGraphicFramePr>
               <a:graphicFrameLocks xmlns:a="http://schemas.openxmlformats.org/drawingml/2006/main" noChangeAspect="1"/>
             </wp:cNvGraphicFramePr>
@@ -49769,6 +49574,102 @@
                   <pic:spPr>
                     <a:xfrm>
                       <a:off x="0" y="0"/>
+                      <a:ext cx="5939790" cy="4573905"/>
+                    </a:xfrm>
+                    <a:prstGeom prst="rect">
+                      <a:avLst/>
+                    </a:prstGeom>
+                  </pic:spPr>
+                </pic:pic>
+              </a:graphicData>
+            </a:graphic>
+          </wp:inline>
+        </w:drawing>
+      </w:r>
+    </w:p>
+    <w:p>
+      <w:pPr>
+        <w:rPr>
+          <w:rFonts w:ascii="Cambria" w:hAnsi="Cambria" w:cs="Cambria"/>
+          <w:b/>
+          <w:bCs/>
+          <w:sz w:val="28"/>
+          <w:szCs w:val="28"/>
+        </w:rPr>
+      </w:pPr>
+      <w:r>
+        <w:rPr>
+          <w:rFonts w:ascii="Cambria" w:hAnsi="Cambria" w:cs="Cambria"/>
+          <w:b/>
+          <w:bCs/>
+          <w:sz w:val="28"/>
+          <w:szCs w:val="28"/>
+        </w:rPr>
+        <w:br w:type="page"/>
+      </w:r>
+    </w:p>
+    <w:p>
+      <w:pPr>
+        <w:rPr>
+          <w:rFonts w:ascii="Cambria" w:hAnsi="Cambria" w:cs="Cambria"/>
+          <w:b/>
+          <w:bCs/>
+          <w:sz w:val="28"/>
+          <w:szCs w:val="28"/>
+        </w:rPr>
+      </w:pPr>
+      <w:proofErr w:type="spellStart"/>
+      <w:r>
+        <w:rPr>
+          <w:rFonts w:ascii="Cambria" w:hAnsi="Cambria" w:cs="Cambria"/>
+          <w:b/>
+          <w:bCs/>
+          <w:sz w:val="28"/>
+          <w:szCs w:val="28"/>
+        </w:rPr>
+        <w:lastRenderedPageBreak/>
+        <w:t>Расшифрование</w:t>
+      </w:r>
+      <w:proofErr w:type="spellEnd"/>
+    </w:p>
+    <w:p>
+      <w:pPr>
+        <w:rPr>
+          <w:rFonts w:eastAsia="Montserrat" w:cs="Mongolian Baiti"/>
+          <w:b/>
+          <w:sz w:val="26"/>
+          <w:szCs w:val="26"/>
+        </w:rPr>
+      </w:pPr>
+      <w:r>
+        <w:rPr>
+          <w:noProof/>
+          <w:lang w:eastAsia="ru-RU"/>
+        </w:rPr>
+        <w:drawing>
+          <wp:inline distT="0" distB="0" distL="0" distR="0" wp14:anchorId="52DADDAE" wp14:editId="6A1AD65A">
+            <wp:extent cx="5939790" cy="4592955"/>
+            <wp:effectExtent l="0" t="0" r="3810" b="0"/>
+            <wp:docPr id="19" name="Рисунок 19"/>
+            <wp:cNvGraphicFramePr>
+              <a:graphicFrameLocks xmlns:a="http://schemas.openxmlformats.org/drawingml/2006/main" noChangeAspect="1"/>
+            </wp:cNvGraphicFramePr>
+            <a:graphic xmlns:a="http://schemas.openxmlformats.org/drawingml/2006/main">
+              <a:graphicData uri="http://schemas.openxmlformats.org/drawingml/2006/picture">
+                <pic:pic xmlns:pic="http://schemas.openxmlformats.org/drawingml/2006/picture">
+                  <pic:nvPicPr>
+                    <pic:cNvPr id="1" name=""/>
+                    <pic:cNvPicPr/>
+                  </pic:nvPicPr>
+                  <pic:blipFill>
+                    <a:blip r:embed="rId16"/>
+                    <a:stretch>
+                      <a:fillRect/>
+                    </a:stretch>
+                  </pic:blipFill>
+                  <pic:spPr>
+                    <a:xfrm>
+                      <a:off x="0" y="0"/>
                       <a:ext cx="5939790" cy="4592955"/>
                     </a:xfrm>
                     <a:prstGeom prst="rect">
@@ -50570,54 +50471,11 @@
           <w:noProof/>
           <w:lang w:eastAsia="ru-RU"/>
         </w:rPr>
-        <w:drawing>
-          <wp:inline distT="0" distB="0" distL="0" distR="0" wp14:anchorId="66F76B56" wp14:editId="31DD19F4">
-            <wp:extent cx="5934710" cy="2475865"/>
-            <wp:effectExtent l="0" t="0" r="8890" b="635"/>
-            <wp:docPr id="27" name="Рисунок 27"/>
-            <wp:cNvGraphicFramePr>
-              <a:graphicFrameLocks xmlns:a="http://schemas.openxmlformats.org/drawingml/2006/main" noChangeAspect="1"/>
-            </wp:cNvGraphicFramePr>
-            <a:graphic xmlns:a="http://schemas.openxmlformats.org/drawingml/2006/main">
-              <a:graphicData uri="http://schemas.openxmlformats.org/drawingml/2006/picture">
-                <pic:pic xmlns:pic="http://schemas.openxmlformats.org/drawingml/2006/picture">
-                  <pic:nvPicPr>
-                    <pic:cNvPr id="0" name="Picture 6"/>
-                    <pic:cNvPicPr>
-                      <a:picLocks noChangeAspect="1" noChangeArrowheads="1"/>
-                    </pic:cNvPicPr>
-                  </pic:nvPicPr>
-                  <pic:blipFill>
-                    <a:blip r:embed="rId16" cstate="print">
-                      <a:extLst>
-                        <a:ext uri="{28A0092B-C50C-407E-A947-70E740481C1C}">
-                          <a14:useLocalDpi xmlns:a14="http://schemas.microsoft.com/office/drawing/2010/main" val="0"/>
-                        </a:ext>
-                      </a:extLst>
-                    </a:blip>
-                    <a:srcRect/>
-                    <a:stretch>
-                      <a:fillRect/>
-                    </a:stretch>
-                  </pic:blipFill>
-                  <pic:spPr bwMode="auto">
-                    <a:xfrm>
-                      <a:off x="0" y="0"/>
-                      <a:ext cx="5934710" cy="2475865"/>
-                    </a:xfrm>
-                    <a:prstGeom prst="rect">
-                      <a:avLst/>
-                    </a:prstGeom>
-                    <a:noFill/>
-                    <a:ln>
-                      <a:noFill/>
-                    </a:ln>
-                  </pic:spPr>
-                </pic:pic>
-              </a:graphicData>
-            </a:graphic>
-          </wp:inline>
-        </w:drawing>
+        <w:pict w14:anchorId="0ACA016C">
+          <v:shape id="_x0000_i1031" type="#_x0000_t75" style="width:405.95pt;height:432.75pt">
+            <v:imagedata r:id="rId17" o:title="polibia"/>
+          </v:shape>
+        </w:pict>
       </w:r>
     </w:p>
     <w:p>
@@ -55238,58 +55096,6 @@
             <wp:extent cx="5939790" cy="4566920"/>
             <wp:effectExtent l="0" t="0" r="3810" b="5080"/>
             <wp:docPr id="1" name="Рисунок 1"/>
-            <wp:cNvGraphicFramePr>
-              <a:graphicFrameLocks xmlns:a="http://schemas.openxmlformats.org/drawingml/2006/main" noChangeAspect="1"/>
-            </wp:cNvGraphicFramePr>
-            <a:graphic xmlns:a="http://schemas.openxmlformats.org/drawingml/2006/main">
-              <a:graphicData uri="http://schemas.openxmlformats.org/drawingml/2006/picture">
-                <pic:pic xmlns:pic="http://schemas.openxmlformats.org/drawingml/2006/picture">
-                  <pic:nvPicPr>
-                    <pic:cNvPr id="1" name=""/>
-                    <pic:cNvPicPr/>
-                  </pic:nvPicPr>
-                  <pic:blipFill>
-                    <a:blip r:embed="rId17"/>
-                    <a:stretch>
-                      <a:fillRect/>
-                    </a:stretch>
-                  </pic:blipFill>
-                  <pic:spPr>
-                    <a:xfrm>
-                      <a:off x="0" y="0"/>
-                      <a:ext cx="5939790" cy="4566920"/>
-                    </a:xfrm>
-                    <a:prstGeom prst="rect">
-                      <a:avLst/>
-                    </a:prstGeom>
-                  </pic:spPr>
-                </pic:pic>
-              </a:graphicData>
-            </a:graphic>
-          </wp:inline>
-        </w:drawing>
-      </w:r>
-    </w:p>
-    <w:p>
-      <w:pPr>
-        <w:rPr>
-          <w:rFonts w:ascii="Mongolian Baiti" w:hAnsi="Mongolian Baiti" w:cs="Mongolian Baiti"/>
-          <w:b/>
-          <w:bCs/>
-          <w:sz w:val="28"/>
-          <w:szCs w:val="28"/>
-        </w:rPr>
-      </w:pPr>
-      <w:r>
-        <w:rPr>
-          <w:noProof/>
-          <w:lang w:eastAsia="ru-RU"/>
-        </w:rPr>
-        <w:drawing>
-          <wp:inline distT="0" distB="0" distL="0" distR="0" wp14:anchorId="661A7D33" wp14:editId="5205B2F6">
-            <wp:extent cx="5939790" cy="2232025"/>
-            <wp:effectExtent l="0" t="0" r="3810" b="0"/>
-            <wp:docPr id="26" name="Рисунок 26"/>
             <wp:cNvGraphicFramePr>
               <a:graphicFrameLocks xmlns:a="http://schemas.openxmlformats.org/drawingml/2006/main" noChangeAspect="1"/>
             </wp:cNvGraphicFramePr>
@@ -55309,7 +55115,7 @@
                   <pic:spPr>
                     <a:xfrm>
                       <a:off x="0" y="0"/>
-                      <a:ext cx="5939790" cy="2232025"/>
+                      <a:ext cx="5939790" cy="4566920"/>
                     </a:xfrm>
                     <a:prstGeom prst="rect">
                       <a:avLst/>
@@ -55334,188 +55140,14 @@
       </w:pPr>
       <w:r>
         <w:rPr>
-          <w:rFonts w:ascii="Mongolian Baiti" w:hAnsi="Mongolian Baiti" w:cs="Mongolian Baiti"/>
-          <w:b/>
-          <w:bCs/>
-          <w:sz w:val="28"/>
-          <w:szCs w:val="28"/>
-        </w:rPr>
-        <w:br w:type="page"/>
-      </w:r>
-    </w:p>
-    <w:p>
-      <w:pPr>
-        <w:rPr>
-          <w:rFonts w:ascii="Mongolian Baiti" w:hAnsi="Mongolian Baiti" w:cs="Mongolian Baiti"/>
-          <w:b/>
-          <w:bCs/>
-          <w:sz w:val="28"/>
-          <w:szCs w:val="28"/>
-        </w:rPr>
-      </w:pPr>
-      <w:r>
-        <w:rPr>
-          <w:rFonts w:ascii="Cambria" w:hAnsi="Cambria" w:cs="Cambria"/>
-          <w:b/>
-          <w:bCs/>
-          <w:sz w:val="28"/>
-          <w:szCs w:val="28"/>
-        </w:rPr>
-        <w:lastRenderedPageBreak/>
-        <w:t>Работа</w:t>
-      </w:r>
-      <w:r>
-        <w:rPr>
-          <w:rFonts w:ascii="Mongolian Baiti" w:hAnsi="Mongolian Baiti" w:cs="Mongolian Baiti"/>
-          <w:b/>
-          <w:bCs/>
-          <w:sz w:val="28"/>
-          <w:szCs w:val="28"/>
-        </w:rPr>
-        <w:t xml:space="preserve"> </w:t>
-      </w:r>
-      <w:r>
-        <w:rPr>
-          <w:rFonts w:ascii="Cambria" w:hAnsi="Cambria" w:cs="Cambria"/>
-          <w:b/>
-          <w:bCs/>
-          <w:sz w:val="28"/>
-          <w:szCs w:val="28"/>
-        </w:rPr>
-        <w:t>с</w:t>
-      </w:r>
-      <w:r>
-        <w:rPr>
-          <w:rFonts w:ascii="Mongolian Baiti" w:hAnsi="Mongolian Baiti" w:cs="Mongolian Baiti"/>
-          <w:b/>
-          <w:bCs/>
-          <w:sz w:val="28"/>
-          <w:szCs w:val="28"/>
-        </w:rPr>
-        <w:t xml:space="preserve"> </w:t>
-      </w:r>
-      <w:r>
-        <w:rPr>
-          <w:rFonts w:ascii="Cambria" w:hAnsi="Cambria" w:cs="Cambria"/>
-          <w:b/>
-          <w:bCs/>
-          <w:sz w:val="28"/>
-          <w:szCs w:val="28"/>
-        </w:rPr>
-        <w:t>текстом</w:t>
-      </w:r>
-      <w:r>
-        <w:rPr>
-          <w:rFonts w:ascii="Mongolian Baiti" w:hAnsi="Mongolian Baiti" w:cs="Mongolian Baiti"/>
-          <w:b/>
-          <w:bCs/>
-          <w:sz w:val="28"/>
-          <w:szCs w:val="28"/>
-        </w:rPr>
-        <w:t xml:space="preserve"> </w:t>
-      </w:r>
-      <w:r>
-        <w:rPr>
-          <w:rFonts w:ascii="Cambria" w:hAnsi="Cambria" w:cs="Cambria"/>
-          <w:b/>
-          <w:bCs/>
-          <w:sz w:val="28"/>
-          <w:szCs w:val="28"/>
-        </w:rPr>
-        <w:t>не</w:t>
-      </w:r>
-      <w:r>
-        <w:rPr>
-          <w:rFonts w:ascii="Mongolian Baiti" w:hAnsi="Mongolian Baiti" w:cs="Mongolian Baiti"/>
-          <w:b/>
-          <w:bCs/>
-          <w:sz w:val="28"/>
-          <w:szCs w:val="28"/>
-        </w:rPr>
-        <w:t xml:space="preserve"> </w:t>
-      </w:r>
-      <w:r>
-        <w:rPr>
-          <w:rFonts w:ascii="Cambria" w:hAnsi="Cambria" w:cs="Cambria"/>
-          <w:b/>
-          <w:bCs/>
-          <w:sz w:val="28"/>
-          <w:szCs w:val="28"/>
-        </w:rPr>
-        <w:t>менее</w:t>
-      </w:r>
-      <w:r>
-        <w:rPr>
-          <w:rFonts w:ascii="Mongolian Baiti" w:hAnsi="Mongolian Baiti" w:cs="Mongolian Baiti"/>
-          <w:b/>
-          <w:bCs/>
-          <w:sz w:val="28"/>
-          <w:szCs w:val="28"/>
-        </w:rPr>
-        <w:t xml:space="preserve"> 1000 </w:t>
-      </w:r>
-      <w:r>
-        <w:rPr>
-          <w:rFonts w:ascii="Cambria" w:hAnsi="Cambria" w:cs="Cambria"/>
-          <w:b/>
-          <w:bCs/>
-          <w:sz w:val="28"/>
-          <w:szCs w:val="28"/>
-        </w:rPr>
-        <w:t>знаков</w:t>
-      </w:r>
-      <w:r>
-        <w:rPr>
-          <w:rFonts w:ascii="Mongolian Baiti" w:hAnsi="Mongolian Baiti" w:cs="Mongolian Baiti"/>
-          <w:b/>
-          <w:bCs/>
-          <w:sz w:val="28"/>
-          <w:szCs w:val="28"/>
-        </w:rPr>
-        <w:t xml:space="preserve"> </w:t>
-      </w:r>
-    </w:p>
-    <w:p>
-      <w:pPr>
-        <w:rPr>
-          <w:rFonts w:ascii="Mongolian Baiti" w:hAnsi="Mongolian Baiti" w:cs="Mongolian Baiti"/>
-          <w:b/>
-          <w:bCs/>
-          <w:sz w:val="28"/>
-          <w:szCs w:val="28"/>
-        </w:rPr>
-      </w:pPr>
-      <w:r>
-        <w:rPr>
-          <w:rFonts w:ascii="Cambria" w:hAnsi="Cambria" w:cs="Cambria"/>
-          <w:b/>
-          <w:bCs/>
-          <w:sz w:val="28"/>
-          <w:szCs w:val="28"/>
-        </w:rPr>
-        <w:t>Зашифрование</w:t>
-      </w:r>
-    </w:p>
-    <w:p>
-      <w:pPr>
-        <w:rPr>
-          <w:rFonts w:cs="Mongolian Baiti"/>
-          <w:b/>
-          <w:bCs/>
-          <w:sz w:val="28"/>
-          <w:szCs w:val="28"/>
-        </w:rPr>
-      </w:pPr>
-      <w:r>
-        <w:rPr>
           <w:noProof/>
           <w:lang w:eastAsia="ru-RU"/>
         </w:rPr>
         <w:drawing>
-          <wp:inline distT="0" distB="0" distL="0" distR="0" wp14:anchorId="7DA44D26" wp14:editId="22FA00FC">
-            <wp:extent cx="5939790" cy="4575175"/>
+          <wp:inline distT="0" distB="0" distL="0" distR="0" wp14:anchorId="2D752841" wp14:editId="7F5C487E">
+            <wp:extent cx="5939790" cy="2250440"/>
             <wp:effectExtent l="0" t="0" r="3810" b="0"/>
-            <wp:docPr id="20" name="Рисунок 20"/>
+            <wp:docPr id="7" name="Рисунок 7"/>
             <wp:cNvGraphicFramePr>
               <a:graphicFrameLocks xmlns:a="http://schemas.openxmlformats.org/drawingml/2006/main" noChangeAspect="1"/>
             </wp:cNvGraphicFramePr>
@@ -55535,7 +55167,7 @@
                   <pic:spPr>
                     <a:xfrm>
                       <a:off x="0" y="0"/>
-                      <a:ext cx="5939790" cy="4575175"/>
+                      <a:ext cx="5939790" cy="2250440"/>
                     </a:xfrm>
                     <a:prstGeom prst="rect">
                       <a:avLst/>
@@ -55547,6 +55179,8 @@
           </wp:inline>
         </w:drawing>
       </w:r>
+      <w:bookmarkStart w:id="0" w:name="_GoBack"/>
+      <w:bookmarkEnd w:id="0"/>
     </w:p>
     <w:p>
       <w:pPr>
@@ -55560,35 +55194,188 @@
       </w:pPr>
       <w:r>
         <w:rPr>
+          <w:rFonts w:ascii="Mongolian Baiti" w:hAnsi="Mongolian Baiti" w:cs="Mongolian Baiti"/>
+          <w:b/>
+          <w:bCs/>
+          <w:sz w:val="28"/>
+          <w:szCs w:val="28"/>
+        </w:rPr>
+        <w:br w:type="page"/>
+      </w:r>
+    </w:p>
+    <w:p>
+      <w:pPr>
+        <w:rPr>
+          <w:rFonts w:ascii="Mongolian Baiti" w:hAnsi="Mongolian Baiti" w:cs="Mongolian Baiti"/>
+          <w:b/>
+          <w:bCs/>
+          <w:sz w:val="28"/>
+          <w:szCs w:val="28"/>
+        </w:rPr>
+      </w:pPr>
+      <w:r>
+        <w:rPr>
           <w:rFonts w:ascii="Cambria" w:hAnsi="Cambria" w:cs="Cambria"/>
           <w:b/>
           <w:bCs/>
           <w:sz w:val="28"/>
           <w:szCs w:val="28"/>
         </w:rPr>
-        <w:t>Расшифрование</w:t>
+        <w:lastRenderedPageBreak/>
+        <w:t>Работа</w:t>
+      </w:r>
+      <w:r>
+        <w:rPr>
+          <w:rFonts w:ascii="Mongolian Baiti" w:hAnsi="Mongolian Baiti" w:cs="Mongolian Baiti"/>
+          <w:b/>
+          <w:bCs/>
+          <w:sz w:val="28"/>
+          <w:szCs w:val="28"/>
+        </w:rPr>
+        <w:t xml:space="preserve"> </w:t>
+      </w:r>
+      <w:r>
+        <w:rPr>
+          <w:rFonts w:ascii="Cambria" w:hAnsi="Cambria" w:cs="Cambria"/>
+          <w:b/>
+          <w:bCs/>
+          <w:sz w:val="28"/>
+          <w:szCs w:val="28"/>
+        </w:rPr>
+        <w:t>с</w:t>
+      </w:r>
+      <w:r>
+        <w:rPr>
+          <w:rFonts w:ascii="Mongolian Baiti" w:hAnsi="Mongolian Baiti" w:cs="Mongolian Baiti"/>
+          <w:b/>
+          <w:bCs/>
+          <w:sz w:val="28"/>
+          <w:szCs w:val="28"/>
+        </w:rPr>
+        <w:t xml:space="preserve"> </w:t>
+      </w:r>
+      <w:r>
+        <w:rPr>
+          <w:rFonts w:ascii="Cambria" w:hAnsi="Cambria" w:cs="Cambria"/>
+          <w:b/>
+          <w:bCs/>
+          <w:sz w:val="28"/>
+          <w:szCs w:val="28"/>
+        </w:rPr>
+        <w:t>текстом</w:t>
+      </w:r>
+      <w:r>
+        <w:rPr>
+          <w:rFonts w:ascii="Mongolian Baiti" w:hAnsi="Mongolian Baiti" w:cs="Mongolian Baiti"/>
+          <w:b/>
+          <w:bCs/>
+          <w:sz w:val="28"/>
+          <w:szCs w:val="28"/>
+        </w:rPr>
+        <w:t xml:space="preserve"> </w:t>
+      </w:r>
+      <w:r>
+        <w:rPr>
+          <w:rFonts w:ascii="Cambria" w:hAnsi="Cambria" w:cs="Cambria"/>
+          <w:b/>
+          <w:bCs/>
+          <w:sz w:val="28"/>
+          <w:szCs w:val="28"/>
+        </w:rPr>
+        <w:t>не</w:t>
+      </w:r>
+      <w:r>
+        <w:rPr>
+          <w:rFonts w:ascii="Mongolian Baiti" w:hAnsi="Mongolian Baiti" w:cs="Mongolian Baiti"/>
+          <w:b/>
+          <w:bCs/>
+          <w:sz w:val="28"/>
+          <w:szCs w:val="28"/>
+        </w:rPr>
+        <w:t xml:space="preserve"> </w:t>
+      </w:r>
+      <w:r>
+        <w:rPr>
+          <w:rFonts w:ascii="Cambria" w:hAnsi="Cambria" w:cs="Cambria"/>
+          <w:b/>
+          <w:bCs/>
+          <w:sz w:val="28"/>
+          <w:szCs w:val="28"/>
+        </w:rPr>
+        <w:t>менее</w:t>
+      </w:r>
+      <w:r>
+        <w:rPr>
+          <w:rFonts w:ascii="Mongolian Baiti" w:hAnsi="Mongolian Baiti" w:cs="Mongolian Baiti"/>
+          <w:b/>
+          <w:bCs/>
+          <w:sz w:val="28"/>
+          <w:szCs w:val="28"/>
+        </w:rPr>
+        <w:t xml:space="preserve"> 1000 </w:t>
+      </w:r>
+      <w:r>
+        <w:rPr>
+          <w:rFonts w:ascii="Cambria" w:hAnsi="Cambria" w:cs="Cambria"/>
+          <w:b/>
+          <w:bCs/>
+          <w:sz w:val="28"/>
+          <w:szCs w:val="28"/>
+        </w:rPr>
+        <w:t>знаков</w:t>
+      </w:r>
+      <w:r>
+        <w:rPr>
+          <w:rFonts w:ascii="Mongolian Baiti" w:hAnsi="Mongolian Baiti" w:cs="Mongolian Baiti"/>
+          <w:b/>
+          <w:bCs/>
+          <w:sz w:val="28"/>
+          <w:szCs w:val="28"/>
+        </w:rPr>
+        <w:t xml:space="preserve"> </w:t>
       </w:r>
     </w:p>
     <w:p>
       <w:pPr>
         <w:rPr>
           <w:rFonts w:ascii="Mongolian Baiti" w:hAnsi="Mongolian Baiti" w:cs="Mongolian Baiti"/>
-          <w:color w:val="000000" w:themeColor="text1"/>
+          <w:b/>
+          <w:bCs/>
           <w:sz w:val="28"/>
           <w:szCs w:val="28"/>
         </w:rPr>
       </w:pPr>
       <w:r>
         <w:rPr>
+          <w:rFonts w:ascii="Cambria" w:hAnsi="Cambria" w:cs="Cambria"/>
+          <w:b/>
+          <w:bCs/>
+          <w:sz w:val="28"/>
+          <w:szCs w:val="28"/>
+        </w:rPr>
+        <w:t>Зашифрование</w:t>
+      </w:r>
+    </w:p>
+    <w:p>
+      <w:pPr>
+        <w:rPr>
+          <w:rFonts w:cs="Mongolian Baiti"/>
+          <w:b/>
+          <w:bCs/>
+          <w:sz w:val="28"/>
+          <w:szCs w:val="28"/>
+        </w:rPr>
+      </w:pPr>
+      <w:r>
+        <w:rPr>
           <w:noProof/>
           <w:lang w:eastAsia="ru-RU"/>
         </w:rPr>
-        <w:lastRenderedPageBreak/>
         <w:drawing>
-          <wp:inline distT="0" distB="0" distL="0" distR="0" wp14:anchorId="771FC6EE" wp14:editId="236CCB3D">
-            <wp:extent cx="5939790" cy="4585970"/>
-            <wp:effectExtent l="0" t="0" r="3810" b="5080"/>
-            <wp:docPr id="21" name="Рисунок 21"/>
+          <wp:inline distT="0" distB="0" distL="0" distR="0" wp14:anchorId="7DA44D26" wp14:editId="22FA00FC">
+            <wp:extent cx="5939790" cy="4575175"/>
+            <wp:effectExtent l="0" t="0" r="3810" b="0"/>
+            <wp:docPr id="20" name="Рисунок 20"/>
             <wp:cNvGraphicFramePr>
               <a:graphicFrameLocks xmlns:a="http://schemas.openxmlformats.org/drawingml/2006/main" noChangeAspect="1"/>
             </wp:cNvGraphicFramePr>
@@ -55608,6 +55395,79 @@
                   <pic:spPr>
                     <a:xfrm>
                       <a:off x="0" y="0"/>
+                      <a:ext cx="5939790" cy="4575175"/>
+                    </a:xfrm>
+                    <a:prstGeom prst="rect">
+                      <a:avLst/>
+                    </a:prstGeom>
+                  </pic:spPr>
+                </pic:pic>
+              </a:graphicData>
+            </a:graphic>
+          </wp:inline>
+        </w:drawing>
+      </w:r>
+    </w:p>
+    <w:p>
+      <w:pPr>
+        <w:rPr>
+          <w:rFonts w:ascii="Mongolian Baiti" w:hAnsi="Mongolian Baiti" w:cs="Mongolian Baiti"/>
+          <w:b/>
+          <w:bCs/>
+          <w:sz w:val="28"/>
+          <w:szCs w:val="28"/>
+        </w:rPr>
+      </w:pPr>
+      <w:r>
+        <w:rPr>
+          <w:rFonts w:ascii="Cambria" w:hAnsi="Cambria" w:cs="Cambria"/>
+          <w:b/>
+          <w:bCs/>
+          <w:sz w:val="28"/>
+          <w:szCs w:val="28"/>
+        </w:rPr>
+        <w:t>Расшифрование</w:t>
+      </w:r>
+    </w:p>
+    <w:p>
+      <w:pPr>
+        <w:rPr>
+          <w:rFonts w:ascii="Mongolian Baiti" w:hAnsi="Mongolian Baiti" w:cs="Mongolian Baiti"/>
+          <w:color w:val="000000" w:themeColor="text1"/>
+          <w:sz w:val="28"/>
+          <w:szCs w:val="28"/>
+        </w:rPr>
+      </w:pPr>
+      <w:r>
+        <w:rPr>
+          <w:noProof/>
+          <w:lang w:eastAsia="ru-RU"/>
+        </w:rPr>
+        <w:lastRenderedPageBreak/>
+        <w:drawing>
+          <wp:inline distT="0" distB="0" distL="0" distR="0" wp14:anchorId="771FC6EE" wp14:editId="236CCB3D">
+            <wp:extent cx="5939790" cy="4585970"/>
+            <wp:effectExtent l="0" t="0" r="3810" b="5080"/>
+            <wp:docPr id="21" name="Рисунок 21"/>
+            <wp:cNvGraphicFramePr>
+              <a:graphicFrameLocks xmlns:a="http://schemas.openxmlformats.org/drawingml/2006/main" noChangeAspect="1"/>
+            </wp:cNvGraphicFramePr>
+            <a:graphic xmlns:a="http://schemas.openxmlformats.org/drawingml/2006/main">
+              <a:graphicData uri="http://schemas.openxmlformats.org/drawingml/2006/picture">
+                <pic:pic xmlns:pic="http://schemas.openxmlformats.org/drawingml/2006/picture">
+                  <pic:nvPicPr>
+                    <pic:cNvPr id="1" name=""/>
+                    <pic:cNvPicPr/>
+                  </pic:nvPicPr>
+                  <pic:blipFill>
+                    <a:blip r:embed="rId21"/>
+                    <a:stretch>
+                      <a:fillRect/>
+                    </a:stretch>
+                  </pic:blipFill>
+                  <pic:spPr>
+                    <a:xfrm>
+                      <a:off x="0" y="0"/>
                       <a:ext cx="5939790" cy="4585970"/>
                     </a:xfrm>
                     <a:prstGeom prst="rect">
@@ -55620,8 +55480,6 @@
           </wp:inline>
         </w:drawing>
       </w:r>
-      <w:bookmarkStart w:id="0" w:name="_GoBack"/>
-      <w:bookmarkEnd w:id="0"/>
     </w:p>
     <w:sectPr>
       <w:pgSz w:w="11906" w:h="16838"/>
@@ -56879,4 +56737,16 @@
     </a:ext>
   </a:extLst>
 </a:theme>
+</file>
+
+<file path=customXml/item1.xml><?xml version="1.0" encoding="utf-8"?>
+<b:Sources xmlns:b="http://schemas.openxmlformats.org/officeDocument/2006/bibliography" xmlns="http://schemas.openxmlformats.org/officeDocument/2006/bibliography" SelectedStyle="\APASixthEditionOfficeOnline.xsl" StyleName="APA" Version="6"/>
+</file>
+
+<file path=customXml/itemProps1.xml><?xml version="1.0" encoding="utf-8"?>
+<ds:datastoreItem xmlns:ds="http://schemas.openxmlformats.org/officeDocument/2006/customXml" ds:itemID="{32D69734-F3FC-4EF2-A6D3-46C8C548CA57}">
+  <ds:schemaRefs>
+    <ds:schemaRef ds:uri="http://schemas.openxmlformats.org/officeDocument/2006/bibliography"/>
+  </ds:schemaRefs>
+</ds:datastoreItem>
 </file>
</xml_diff>